<commit_message>
refactor samples and tpl add EZ
</commit_message>
<xml_diff>
--- a/src/template/common/changeparcel.docx
+++ b/src/template/common/changeparcel.docx
@@ -853,6 +853,11 @@
           <w:tcPr>
             <w:tcW w:w="10206" w:type="dxa"/>
             <w:gridSpan w:val="15"/>
+            <w:tcBorders>
+              <w:top w:val="nil"/>
+              <w:left w:val="nil"/>
+              <w:right w:val="nil"/>
+            </w:tcBorders>
             <w:shd w:val="clear" w:color="auto" w:fill="EDEDED" w:themeFill="accent3" w:themeFillTint="33"/>
             <w:vAlign w:val="center"/>
           </w:tcPr>
@@ -6596,8 +6601,6 @@
               </w:rPr>
               <w:t xml:space="preserve"> </w:t>
             </w:r>
-            <w:bookmarkStart w:id="10" w:name="_GoBack"/>
-            <w:bookmarkEnd w:id="10"/>
             <w:r>
               <w:rPr>
                 <w:sz w:val="20"/>
@@ -7239,7 +7242,7 @@
                 <w:lang w:val="en-US"/>
               </w:rPr>
             </w:pPr>
-            <w:bookmarkStart w:id="11" w:name="OLE_LINK5"/>
+            <w:bookmarkStart w:id="10" w:name="OLE_LINK5"/>
             <w:r>
               <w:rPr>
                 <w:bCs/>
@@ -7289,7 +7292,7 @@
               </w:rPr>
               <w:t xml:space="preserve"> %}</w:t>
             </w:r>
-            <w:bookmarkEnd w:id="11"/>
+            <w:bookmarkEnd w:id="10"/>
           </w:p>
         </w:tc>
       </w:tr>
@@ -7305,7 +7308,9 @@
             <w:tcW w:w="10206" w:type="dxa"/>
             <w:gridSpan w:val="15"/>
             <w:tcBorders>
+              <w:left w:val="nil"/>
               <w:bottom w:val="nil"/>
+              <w:right w:val="nil"/>
             </w:tcBorders>
             <w:shd w:val="clear" w:color="auto" w:fill="EDEDED" w:themeFill="accent3" w:themeFillTint="33"/>
           </w:tcPr>
@@ -7366,6 +7371,8 @@
               </w:rPr>
               <w:t xml:space="preserve"> %}</w:t>
             </w:r>
+            <w:bookmarkStart w:id="11" w:name="_GoBack"/>
+            <w:bookmarkEnd w:id="11"/>
           </w:p>
         </w:tc>
       </w:tr>
@@ -13197,6 +13204,7 @@
   <w:style w:type="character" w:default="1" w:styleId="a0">
     <w:name w:val="Default Paragraph Font"/>
     <w:uiPriority w:val="1"/>
+    <w:semiHidden/>
     <w:unhideWhenUsed/>
   </w:style>
   <w:style w:type="table" w:default="1" w:styleId="a1">

</xml_diff>